<commit_message>
Fixed title and genre parsing
</commit_message>
<xml_diff>
--- a/document/How to use this set of script.docx
+++ b/document/How to use this set of script.docx
@@ -44,7 +44,6 @@
       <w:pPr>
         <w:pStyle w:val="3"/>
       </w:pPr>
-      <w:proofErr w:type="gramStart"/>
       <w:r>
         <w:rPr>
           <w:rFonts w:hint="eastAsia"/>
@@ -57,7 +56,6 @@
       <w:r>
         <w:t xml:space="preserve"> of all</w:t>
       </w:r>
-      <w:proofErr w:type="gramEnd"/>
       <w:r>
         <w:t xml:space="preserve">, we need to install Python </w:t>
       </w:r>
@@ -173,6 +171,80 @@
     </w:p>
     <w:p>
       <w:pPr>
+        <w:pStyle w:val="a0"/>
+        <w:ind w:left="360" w:firstLineChars="0" w:firstLine="0"/>
+        <w:rPr>
+          <w:color w:val="FF0000"/>
+          <w:sz w:val="32"/>
+          <w:szCs w:val="36"/>
+        </w:rPr>
+      </w:pPr>
+      <w:r>
+        <w:rPr>
+          <w:rFonts w:hint="eastAsia"/>
+          <w:color w:val="FF0000"/>
+          <w:sz w:val="32"/>
+          <w:szCs w:val="36"/>
+        </w:rPr>
+        <w:t>Important</w:t>
+      </w:r>
+      <w:r>
+        <w:rPr>
+          <w:color w:val="FF0000"/>
+          <w:sz w:val="32"/>
+          <w:szCs w:val="36"/>
+        </w:rPr>
+        <w:t xml:space="preserve">: </w:t>
+      </w:r>
+    </w:p>
+    <w:p>
+      <w:pPr>
+        <w:pStyle w:val="a0"/>
+        <w:ind w:left="360" w:firstLineChars="0" w:firstLine="0"/>
+        <w:rPr>
+          <w:rFonts w:hint="eastAsia"/>
+          <w:color w:val="FF0000"/>
+          <w:sz w:val="32"/>
+          <w:szCs w:val="36"/>
+        </w:rPr>
+      </w:pPr>
+      <w:r>
+        <w:rPr>
+          <w:color w:val="FF0000"/>
+          <w:sz w:val="32"/>
+          <w:szCs w:val="36"/>
+        </w:rPr>
+        <w:t>Check “Add Python 3.9 to PATH” when open the installer</w:t>
+      </w:r>
+      <w:r>
+        <w:rPr>
+          <w:rFonts w:hint="eastAsia"/>
+          <w:color w:val="FF0000"/>
+          <w:sz w:val="32"/>
+          <w:szCs w:val="36"/>
+        </w:rPr>
+        <w:t>!</w:t>
+      </w:r>
+      <w:r>
+        <w:rPr>
+          <w:color w:val="FF0000"/>
+          <w:sz w:val="32"/>
+          <w:szCs w:val="36"/>
+        </w:rPr>
+        <w:t>!</w:t>
+      </w:r>
+    </w:p>
+    <w:p>
+      <w:pPr>
+        <w:pStyle w:val="a0"/>
+        <w:ind w:left="360" w:firstLineChars="0" w:firstLine="0"/>
+        <w:rPr>
+          <w:rFonts w:hint="eastAsia"/>
+        </w:rPr>
+      </w:pPr>
+    </w:p>
+    <w:p>
+      <w:pPr>
         <w:pStyle w:val="3"/>
       </w:pPr>
       <w:r>
@@ -296,9 +368,6 @@
       <w:pPr>
         <w:widowControl/>
         <w:jc w:val="left"/>
-        <w:rPr>
-          <w:rFonts w:hint="eastAsia"/>
-        </w:rPr>
       </w:pPr>
       <w:r>
         <w:br w:type="page"/>
@@ -715,7 +784,6 @@
       <w:pPr>
         <w:ind w:left="720"/>
         <w:rPr>
-          <w:rFonts w:hint="eastAsia"/>
           <w:i/>
           <w:iCs/>
           <w:color w:val="5B9BD5" w:themeColor="accent5"/>
@@ -735,11 +803,6 @@
       </w:r>
     </w:p>
     <w:p>
-      <w:pPr>
-        <w:rPr>
-          <w:rFonts w:hint="eastAsia"/>
-        </w:rPr>
-      </w:pPr>
       <w:r>
         <w:rPr>
           <w:noProof/>
@@ -1056,15 +1119,7 @@
       </w:r>
       <w:r>
         <w:tab/>
-        <w:t xml:space="preserve">This script will take some time to complete, because it will extract features for each article by our </w:t>
-      </w:r>
-      <w:proofErr w:type="spellStart"/>
-      <w:r>
-        <w:t>tagging_core</w:t>
-      </w:r>
-      <w:proofErr w:type="spellEnd"/>
-      <w:r>
-        <w:t xml:space="preserve">. </w:t>
+        <w:t xml:space="preserve">This script will take some time to complete, because it will extract features for each article by our tagging_core. </w:t>
       </w:r>
       <w:r>
         <w:rPr>
@@ -1153,15 +1208,7 @@
         <w:ind w:left="420" w:firstLineChars="0"/>
       </w:pPr>
       <w:r>
-        <w:t xml:space="preserve">These </w:t>
-      </w:r>
-      <w:proofErr w:type="spellStart"/>
-      <w:r>
-        <w:t>json</w:t>
-      </w:r>
-      <w:proofErr w:type="spellEnd"/>
-      <w:r>
-        <w:t xml:space="preserve"> files are what we’ve got from the previous step. We are going to use them to train our model. </w:t>
+        <w:t xml:space="preserve">These json files are what we’ve got from the previous step. We are going to use them to train our model. </w:t>
       </w:r>
     </w:p>
     <w:p>
@@ -1182,11 +1229,9 @@
       <w:r>
         <w:t xml:space="preserve"> and run. It will train a regression model and save it as “</w:t>
       </w:r>
-      <w:proofErr w:type="spellStart"/>
       <w:r>
         <w:t>AdaBoostRegressor.joblib</w:t>
       </w:r>
-      <w:proofErr w:type="spellEnd"/>
       <w:r>
         <w:t xml:space="preserve">” in the folder. </w:t>
       </w:r>
@@ -1229,15 +1274,7 @@
         <w:pStyle w:val="3"/>
       </w:pPr>
       <w:r>
-        <w:t xml:space="preserve">Read articles from </w:t>
-      </w:r>
-      <w:proofErr w:type="spellStart"/>
-      <w:r>
-        <w:t>mhtml</w:t>
-      </w:r>
-      <w:proofErr w:type="spellEnd"/>
-      <w:r>
-        <w:t xml:space="preserve"> files</w:t>
+        <w:t>Read articles from mhtml files</w:t>
       </w:r>
     </w:p>
     <w:p>
@@ -1264,55 +1301,7 @@
         <w:t xml:space="preserve"> and run.</w:t>
       </w:r>
       <w:r>
-        <w:t xml:space="preserve"> It will prompt a window for you to select a folder. You can select any folder that contains </w:t>
-      </w:r>
-      <w:proofErr w:type="spellStart"/>
-      <w:r>
-        <w:t>mhtml</w:t>
-      </w:r>
-      <w:proofErr w:type="spellEnd"/>
-      <w:r>
-        <w:t xml:space="preserve"> files, or even a folder contains a folder that have </w:t>
-      </w:r>
-      <w:proofErr w:type="spellStart"/>
-      <w:r>
-        <w:t>mhtml</w:t>
-      </w:r>
-      <w:proofErr w:type="spellEnd"/>
-      <w:r>
-        <w:t xml:space="preserve"> files in it. This script will recursively check </w:t>
-      </w:r>
-      <w:proofErr w:type="spellStart"/>
-      <w:r>
-        <w:t>mhtml</w:t>
-      </w:r>
-      <w:proofErr w:type="spellEnd"/>
-      <w:r>
-        <w:t xml:space="preserve"> files in the select </w:t>
-      </w:r>
-      <w:proofErr w:type="gramStart"/>
-      <w:r>
-        <w:t>folder, and</w:t>
-      </w:r>
-      <w:proofErr w:type="gramEnd"/>
-      <w:r>
-        <w:t xml:space="preserve"> generate a </w:t>
-      </w:r>
-      <w:proofErr w:type="spellStart"/>
-      <w:r>
-        <w:t>json</w:t>
-      </w:r>
-      <w:proofErr w:type="spellEnd"/>
-      <w:r>
-        <w:t xml:space="preserve"> file for each </w:t>
-      </w:r>
-      <w:proofErr w:type="spellStart"/>
-      <w:r>
-        <w:t>mhtml</w:t>
-      </w:r>
-      <w:proofErr w:type="spellEnd"/>
-      <w:r>
-        <w:t xml:space="preserve"> in the same folder.</w:t>
+        <w:t xml:space="preserve"> It will prompt a window for you to select a folder. You can select any folder that contains mhtml files, or even a folder contains a folder that have mhtml files in it. This script will recursively check mhtml files in the select folder, and generate a json file for each mhtml in the same folder.</w:t>
       </w:r>
     </w:p>
     <w:p>
@@ -1327,15 +1316,7 @@
         <w:t>W</w:t>
       </w:r>
       <w:r>
-        <w:t xml:space="preserve">e will use these </w:t>
-      </w:r>
-      <w:proofErr w:type="spellStart"/>
-      <w:r>
-        <w:t>json</w:t>
-      </w:r>
-      <w:proofErr w:type="spellEnd"/>
-      <w:r>
-        <w:t xml:space="preserve"> files later.</w:t>
+        <w:t>e will use these json files later.</w:t>
       </w:r>
     </w:p>
     <w:p>
@@ -1605,34 +1586,10 @@
         <w:t>S</w:t>
       </w:r>
       <w:r>
-        <w:t xml:space="preserve">elect a same folder as 3.1 (or any folder with processed article </w:t>
-      </w:r>
-      <w:proofErr w:type="spellStart"/>
-      <w:r>
-        <w:t>json</w:t>
-      </w:r>
-      <w:proofErr w:type="spellEnd"/>
-      <w:r>
-        <w:t xml:space="preserve"> files). It will go through everything and save results </w:t>
-      </w:r>
-      <w:r>
-        <w:t>to [</w:t>
-      </w:r>
-      <w:proofErr w:type="spellStart"/>
-      <w:r>
-        <w:t>mhtml_filename</w:t>
-      </w:r>
-      <w:proofErr w:type="spellEnd"/>
-      <w:r>
-        <w:t xml:space="preserve">].csv. These CSV files will in the same folder as target </w:t>
-      </w:r>
-      <w:proofErr w:type="spellStart"/>
-      <w:r>
-        <w:t>mhtml</w:t>
-      </w:r>
-      <w:proofErr w:type="spellEnd"/>
-      <w:r>
-        <w:t xml:space="preserve"> file.</w:t>
+        <w:t xml:space="preserve">elect a same folder as 3.1 (or any folder with processed article json files). It will go through everything and save results </w:t>
+      </w:r>
+      <w:r>
+        <w:t>to [mhtml_filename].csv. These CSV files will in the same folder as target mhtml file.</w:t>
       </w:r>
     </w:p>
     <w:p>
@@ -1744,21 +1701,8 @@
         <w:pStyle w:val="a0"/>
         <w:ind w:left="720" w:firstLineChars="0" w:firstLine="0"/>
       </w:pPr>
-      <w:proofErr w:type="spellStart"/>
-      <w:r>
-        <w:t>Mhtml</w:t>
-      </w:r>
-      <w:proofErr w:type="spellEnd"/>
-      <w:r>
-        <w:t xml:space="preserve"> -&gt; </w:t>
-      </w:r>
-      <w:proofErr w:type="spellStart"/>
-      <w:r>
-        <w:t>json</w:t>
-      </w:r>
-      <w:proofErr w:type="spellEnd"/>
-      <w:r>
-        <w:t xml:space="preserve"> -&gt; csv</w:t>
+      <w:r>
+        <w:t>Mhtml -&gt; json -&gt; csv</w:t>
       </w:r>
     </w:p>
     <w:p>

</xml_diff>